<commit_message>
fix bug assignment and print spd
</commit_message>
<xml_diff>
--- a/storage/app/template_spd.docx
+++ b/storage/app/template_spd.docx
@@ -294,7 +294,16 @@
                 <w:szCs w:val="20"/>
                 <w:lang w:val="sv-SE"/>
               </w:rPr>
-              <w:t>KBC.1002/2023</w:t>
+              <w:t>KBC.1002/202</w:t>
+            </w:r>
+            <w:r>
+              <w:rPr>
+                <w:rFonts w:ascii="Arial" w:hAnsi="Arial" w:cs="Arial"/>
+                <w:sz w:val="20"/>
+                <w:szCs w:val="20"/>
+                <w:lang w:val="sv-SE"/>
+              </w:rPr>
+              <w:t>4</w:t>
             </w:r>
           </w:p>
           <w:p>
@@ -2658,36 +2667,9 @@
             </w:r>
             <w:r>
               <w:rPr>
-                <w:sz w:val="20"/>
-              </w:rPr>
-              <w:t>ST</w:t>
-            </w:r>
-            <w:r>
-              <w:rPr>
-                <w:rFonts w:ascii="Arial" w:eastAsia="Times New Roman" w:hAnsi="Arial" w:cs="Arial"/>
-                <w:color w:val="000000"/>
-                <w:lang w:eastAsia="en-ID"/>
-              </w:rPr>
-              <w:t>-</w:t>
-            </w:r>
-            <w:r>
-              <w:rPr>
-                <w:rFonts w:ascii="Arial" w:eastAsia="Times New Roman" w:hAnsi="Arial" w:cs="Arial"/>
-                <w:color w:val="000000"/>
-                <w:lang w:eastAsia="en-ID"/>
-              </w:rPr>
-              <w:t>$</w:t>
-            </w:r>
-            <w:r>
-              <w:rPr>
-                <w:rFonts w:ascii="Arial" w:eastAsia="Times New Roman" w:hAnsi="Arial" w:cs="Arial"/>
-                <w:color w:val="000000"/>
-                <w:lang w:eastAsia="en-ID"/>
-              </w:rPr>
-              <w:t>{stPjg}</w:t>
-            </w:r>
-            <w:r>
-              <w:t>/KBC.1002/2022</w:t>
+                <w:rFonts w:ascii="Arial" w:hAnsi="Arial" w:cs="Arial"/>
+              </w:rPr>
+              <w:t>${nomorST}</w:t>
             </w:r>
           </w:p>
           <w:p>

</xml_diff>